<commit_message>
Include 'Lessons Learned' section.
</commit_message>
<xml_diff>
--- a/Chapter-7/sample-disaster-recovery-scenario.docx
+++ b/Chapter-7/sample-disaster-recovery-scenario.docx
@@ -19,13 +19,7 @@
         <w:rPr>
           <w:lang w:val="en-US"/>
         </w:rPr>
-        <w:t xml:space="preserve"> Scenario: </w:t>
-      </w:r>
-      <w:r>
-        <w:rPr>
-          <w:lang w:val="en-US"/>
-        </w:rPr>
-        <w:t>Full data recovery using latest backup</w:t>
+        <w:t xml:space="preserve"> Scenario: Full data recovery using latest backup</w:t>
       </w:r>
     </w:p>
     <w:p>
@@ -843,13 +837,6 @@
     </w:tbl>
     <w:p>
       <w:pPr>
-        <w:rPr>
-          <w:lang w:val="en-US"/>
-        </w:rPr>
-      </w:pPr>
-    </w:p>
-    <w:p>
-      <w:pPr>
         <w:pStyle w:val="Heading1"/>
         <w:rPr>
           <w:lang w:val="en-US"/>
@@ -1534,10 +1521,30 @@
     </w:tbl>
     <w:p>
       <w:pPr>
+        <w:pStyle w:val="Heading1"/>
         <w:rPr>
           <w:lang w:val="en-US"/>
         </w:rPr>
       </w:pPr>
+      <w:r>
+        <w:rPr>
+          <w:lang w:val="en-US"/>
+        </w:rPr>
+        <w:t>Lessons Learned</w:t>
+      </w:r>
+    </w:p>
+    <w:p>
+      <w:pPr>
+        <w:rPr>
+          <w:lang w:val="en-US"/>
+        </w:rPr>
+      </w:pPr>
+      <w:r>
+        <w:rPr>
+          <w:lang w:val="en-US"/>
+        </w:rPr>
+        <w:t>Capture all lessons learned here.</w:t>
+      </w:r>
     </w:p>
     <w:sectPr>
       <w:pgSz w:w="16838" w:h="11906" w:orient="landscape"/>
@@ -2363,6 +2370,23 @@
 </file>
 
 <file path=customXml/item1.xml><?xml version="1.0" encoding="utf-8"?>
+<p:properties xmlns:p="http://schemas.microsoft.com/office/2006/metadata/properties" xmlns:xsi="http://www.w3.org/2001/XMLSchema-instance" xmlns:pc="http://schemas.microsoft.com/office/infopath/2007/PartnerControls">
+  <documentManagement>
+    <_activity xmlns="320e5866-70e8-49ed-8f9b-73901b554a49" xsi:nil="true"/>
+  </documentManagement>
+</p:properties>
+</file>
+
+<file path=customXml/item2.xml><?xml version="1.0" encoding="utf-8"?>
+<?mso-contentType ?>
+<FormTemplates xmlns="http://schemas.microsoft.com/sharepoint/v3/contenttype/forms">
+  <Display>DocumentLibraryForm</Display>
+  <Edit>DocumentLibraryForm</Edit>
+  <New>DocumentLibraryForm</New>
+</FormTemplates>
+</file>
+
+<file path=customXml/item3.xml><?xml version="1.0" encoding="utf-8"?>
 <ct:contentTypeSchema xmlns:ct="http://schemas.microsoft.com/office/2006/metadata/contentType" xmlns:ma="http://schemas.microsoft.com/office/2006/metadata/properties/metaAttributes" ct:_="" ma:_="" ma:contentTypeName="Document" ma:contentTypeID="0x010100BE65F28739D9AD419A39C96CC11DD391" ma:contentTypeVersion="16" ma:contentTypeDescription="Create a new document." ma:contentTypeScope="" ma:versionID="468217f0be9b95a2d5a6169bdc35b43f">
   <xsd:schema xmlns:xsd="http://www.w3.org/2001/XMLSchema" xmlns:xs="http://www.w3.org/2001/XMLSchema" xmlns:p="http://schemas.microsoft.com/office/2006/metadata/properties" xmlns:ns3="b49eef1a-3c69-4eb5-9b37-f33048c393d2" xmlns:ns4="320e5866-70e8-49ed-8f9b-73901b554a49" targetNamespace="http://schemas.microsoft.com/office/2006/metadata/properties" ma:root="true" ma:fieldsID="deef38cc590bb51c136ce315bf03083f" ns3:_="" ns4:_="">
     <xsd:import namespace="b49eef1a-3c69-4eb5-9b37-f33048c393d2"/>
@@ -2603,24 +2627,25 @@
 </ct:contentTypeSchema>
 </file>
 
-<file path=customXml/item2.xml><?xml version="1.0" encoding="utf-8"?>
-<?mso-contentType ?>
-<FormTemplates xmlns="http://schemas.microsoft.com/sharepoint/v3/contenttype/forms">
-  <Display>DocumentLibraryForm</Display>
-  <Edit>DocumentLibraryForm</Edit>
-  <New>DocumentLibraryForm</New>
-</FormTemplates>
+<file path=customXml/itemProps1.xml><?xml version="1.0" encoding="utf-8"?>
+<ds:datastoreItem xmlns:ds="http://schemas.openxmlformats.org/officeDocument/2006/customXml" ds:itemID="{943ED313-3F23-4D4C-AE27-AD1B30CCB816}">
+  <ds:schemaRefs>
+    <ds:schemaRef ds:uri="http://schemas.microsoft.com/office/2006/metadata/properties"/>
+    <ds:schemaRef ds:uri="http://schemas.microsoft.com/office/infopath/2007/PartnerControls"/>
+    <ds:schemaRef ds:uri="320e5866-70e8-49ed-8f9b-73901b554a49"/>
+  </ds:schemaRefs>
+</ds:datastoreItem>
 </file>
 
-<file path=customXml/item3.xml><?xml version="1.0" encoding="utf-8"?>
-<p:properties xmlns:p="http://schemas.microsoft.com/office/2006/metadata/properties" xmlns:xsi="http://www.w3.org/2001/XMLSchema-instance" xmlns:pc="http://schemas.microsoft.com/office/infopath/2007/PartnerControls">
-  <documentManagement>
-    <_activity xmlns="320e5866-70e8-49ed-8f9b-73901b554a49" xsi:nil="true"/>
-  </documentManagement>
-</p:properties>
+<file path=customXml/itemProps2.xml><?xml version="1.0" encoding="utf-8"?>
+<ds:datastoreItem xmlns:ds="http://schemas.openxmlformats.org/officeDocument/2006/customXml" ds:itemID="{841F62BE-6615-4B87-A9E4-3406E12C597C}">
+  <ds:schemaRefs>
+    <ds:schemaRef ds:uri="http://schemas.microsoft.com/sharepoint/v3/contenttype/forms"/>
+  </ds:schemaRefs>
+</ds:datastoreItem>
 </file>
 
-<file path=customXml/itemProps1.xml><?xml version="1.0" encoding="utf-8"?>
+<file path=customXml/itemProps3.xml><?xml version="1.0" encoding="utf-8"?>
 <ds:datastoreItem xmlns:ds="http://schemas.openxmlformats.org/officeDocument/2006/customXml" ds:itemID="{E35CD838-42B0-4044-9DD2-6F5D5104116E}">
   <ds:schemaRefs>
     <ds:schemaRef ds:uri="http://schemas.microsoft.com/office/2006/metadata/contentType"/>
@@ -2637,22 +2662,4 @@
     <ds:schemaRef ds:uri="http://schemas.microsoft.com/internal/obd"/>
   </ds:schemaRefs>
 </ds:datastoreItem>
-</file>
-
-<file path=customXml/itemProps2.xml><?xml version="1.0" encoding="utf-8"?>
-<ds:datastoreItem xmlns:ds="http://schemas.openxmlformats.org/officeDocument/2006/customXml" ds:itemID="{841F62BE-6615-4B87-A9E4-3406E12C597C}">
-  <ds:schemaRefs>
-    <ds:schemaRef ds:uri="http://schemas.microsoft.com/sharepoint/v3/contenttype/forms"/>
-  </ds:schemaRefs>
-</ds:datastoreItem>
-</file>
-
-<file path=customXml/itemProps3.xml><?xml version="1.0" encoding="utf-8"?>
-<ds:datastoreItem xmlns:ds="http://schemas.openxmlformats.org/officeDocument/2006/customXml" ds:itemID="{943ED313-3F23-4D4C-AE27-AD1B30CCB816}">
-  <ds:schemaRefs>
-    <ds:schemaRef ds:uri="http://schemas.microsoft.com/office/2006/metadata/properties"/>
-    <ds:schemaRef ds:uri="http://schemas.microsoft.com/office/infopath/2007/PartnerControls"/>
-    <ds:schemaRef ds:uri="320e5866-70e8-49ed-8f9b-73901b554a49"/>
-  </ds:schemaRefs>
-</ds:datastoreItem>
 </file>
</xml_diff>